<commit_message>
Update Spørsmål til arbeidskrav.docx
</commit_message>
<xml_diff>
--- a/Spørsmål til arbeidskrav.docx
+++ b/Spørsmål til arbeidskrav.docx
@@ -1,66 +1,39 @@
 
 <file path=word/document.xml><?xml version="1.0" encoding="utf-8"?>
-<w:document xmlns:wpc="http://schemas.microsoft.com/office/word/2010/wordprocessingCanvas" xmlns:cx="http://schemas.microsoft.com/office/drawing/2014/chartex" xmlns:cx1="http://schemas.microsoft.com/office/drawing/2015/9/8/chartex" xmlns:cx2="http://schemas.microsoft.com/office/drawing/2015/10/21/chartex" xmlns:cx3="http://schemas.microsoft.com/office/drawing/2016/5/9/chartex" xmlns:cx4="http://schemas.microsoft.com/office/drawing/2016/5/10/chartex" xmlns:cx5="http://schemas.microsoft.com/office/drawing/2016/5/11/chartex" xmlns:cx6="http://schemas.microsoft.com/office/drawing/2016/5/12/chartex" xmlns:cx7="http://schemas.microsoft.com/office/drawing/2016/5/13/chartex" xmlns:cx8="http://schemas.microsoft.com/office/drawing/2016/5/14/chartex" xmlns:mc="http://schemas.openxmlformats.org/markup-compatibility/2006" xmlns:aink="http://schemas.microsoft.com/office/drawing/2016/ink" xmlns:am3d="http://schemas.microsoft.com/office/drawing/2017/model3d" xmlns:o="urn:schemas-microsoft-com:office:office" xmlns:r="http://schemas.openxmlformats.org/officeDocument/2006/relationships" xmlns:m="http://schemas.openxmlformats.org/officeDocument/2006/math" xmlns:v="urn:schemas-microsoft-com:vml" xmlns:wp14="http://schemas.microsoft.com/office/word/2010/wordprocessingDrawing" xmlns:wp="http://schemas.openxmlformats.org/drawingml/2006/wordprocessingDrawing" xmlns:w10="urn:schemas-microsoft-com:office:word" xmlns:w="http://schemas.openxmlformats.org/wordprocessingml/2006/main" xmlns:w14="http://schemas.microsoft.com/office/word/2010/wordml" xmlns:w15="http://schemas.microsoft.com/office/word/2012/wordml" xmlns:w16cex="http://schemas.microsoft.com/office/word/2018/wordml/cex" xmlns:w16cid="http://schemas.microsoft.com/office/word/2016/wordml/cid" xmlns:w16="http://schemas.microsoft.com/office/word/2018/wordml" xmlns:w16se="http://schemas.microsoft.com/office/word/2015/wordml/symex" xmlns:wpg="http://schemas.microsoft.com/office/word/2010/wordprocessingGroup" xmlns:wpi="http://schemas.microsoft.com/office/word/2010/wordprocessingInk" xmlns:wne="http://schemas.microsoft.com/office/word/2006/wordml" xmlns:wps="http://schemas.microsoft.com/office/word/2010/wordprocessingShape" mc:Ignorable="w14 w15 w16se w16cid w16 w16cex wp14">
+<w:document xmlns:wpc="http://schemas.microsoft.com/office/word/2010/wordprocessingCanvas" xmlns:cx="http://schemas.microsoft.com/office/drawing/2014/chartex" xmlns:cx1="http://schemas.microsoft.com/office/drawing/2015/9/8/chartex" xmlns:cx2="http://schemas.microsoft.com/office/drawing/2015/10/21/chartex" xmlns:cx3="http://schemas.microsoft.com/office/drawing/2016/5/9/chartex" xmlns:cx4="http://schemas.microsoft.com/office/drawing/2016/5/10/chartex" xmlns:cx5="http://schemas.microsoft.com/office/drawing/2016/5/11/chartex" xmlns:cx6="http://schemas.microsoft.com/office/drawing/2016/5/12/chartex" xmlns:cx7="http://schemas.microsoft.com/office/drawing/2016/5/13/chartex" xmlns:cx8="http://schemas.microsoft.com/office/drawing/2016/5/14/chartex" xmlns:mc="http://schemas.openxmlformats.org/markup-compatibility/2006" xmlns:aink="http://schemas.microsoft.com/office/drawing/2016/ink" xmlns:am3d="http://schemas.microsoft.com/office/drawing/2017/model3d" xmlns:o="urn:schemas-microsoft-com:office:office" xmlns:r="http://schemas.openxmlformats.org/officeDocument/2006/relationships" xmlns:m="http://schemas.openxmlformats.org/officeDocument/2006/math" xmlns:v="urn:schemas-microsoft-com:vml" xmlns:wp14="http://schemas.microsoft.com/office/word/2010/wordprocessingDrawing" xmlns:wp="http://schemas.openxmlformats.org/drawingml/2006/wordprocessingDrawing" xmlns:w10="urn:schemas-microsoft-com:office:word" xmlns:w="http://schemas.openxmlformats.org/wordprocessingml/2006/main" xmlns:w14="http://schemas.microsoft.com/office/word/2010/wordml" xmlns:w15="http://schemas.microsoft.com/office/word/2012/wordml" xmlns:w16cex="http://schemas.microsoft.com/office/word/2018/wordml/cex" xmlns:w16cid="http://schemas.microsoft.com/office/word/2016/wordml/cid" xmlns:w16="http://schemas.microsoft.com/office/word/2018/wordml" xmlns:w16sdtdh="http://schemas.microsoft.com/office/word/2020/wordml/sdtdatahash" xmlns:w16se="http://schemas.microsoft.com/office/word/2015/wordml/symex" xmlns:wpg="http://schemas.microsoft.com/office/word/2010/wordprocessingGroup" xmlns:wpi="http://schemas.microsoft.com/office/word/2010/wordprocessingInk" xmlns:wne="http://schemas.microsoft.com/office/word/2006/wordml" xmlns:wps="http://schemas.microsoft.com/office/word/2010/wordprocessingShape" mc:Ignorable="w14 w15 w16se w16cid w16 w16cex w16sdtdh wp14">
   <w:body>
     <w:p>
       <w:pPr>
         <w:pStyle w:val="Tittel"/>
       </w:pPr>
       <w:r>
-        <w:t>Spørsmål</w:t>
-      </w:r>
-      <w:r>
-        <w:t xml:space="preserve"> til arbeidskravet</w:t>
-      </w:r>
-    </w:p>
-    <w:p>
-      <w:pPr>
-        <w:autoSpaceDE w:val="0"/>
-        <w:autoSpaceDN w:val="0"/>
-        <w:adjustRightInd w:val="0"/>
-        <w:rPr>
-          <w:rFonts w:ascii="AppleSystemUIFont" w:hAnsi="AppleSystemUIFont" w:cs="AppleSystemUIFont"/>
-        </w:rPr>
-      </w:pPr>
-    </w:p>
-    <w:p>
-      <w:pPr>
-        <w:autoSpaceDE w:val="0"/>
-        <w:autoSpaceDN w:val="0"/>
-        <w:adjustRightInd w:val="0"/>
-        <w:rPr>
-          <w:rFonts w:ascii="AppleSystemUIFont" w:hAnsi="AppleSystemUIFont" w:cs="AppleSystemUIFont"/>
-        </w:rPr>
-      </w:pPr>
-      <w:r>
-        <w:rPr>
-          <w:rFonts w:ascii="AppleSystemUIFont" w:hAnsi="AppleSystemUIFont" w:cs="AppleSystemUIFont"/>
-        </w:rPr>
-        <w:t xml:space="preserve">Det er valgfritt om gruppen gir felles svar på disse </w:t>
-      </w:r>
-      <w:r>
-        <w:rPr>
-          <w:rFonts w:ascii="AppleSystemUIFont" w:hAnsi="AppleSystemUIFont" w:cs="AppleSystemUIFont"/>
-        </w:rPr>
-        <w:t xml:space="preserve">spørsmålene </w:t>
-      </w:r>
-      <w:r>
-        <w:rPr>
-          <w:rFonts w:ascii="AppleSystemUIFont" w:hAnsi="AppleSystemUIFont" w:cs="AppleSystemUIFont"/>
-        </w:rPr>
-        <w:t>eller om gruppedeltagerne svarer individuelt. Inkluder</w:t>
-      </w:r>
-      <w:r>
-        <w:rPr>
-          <w:rFonts w:ascii="AppleSystemUIFont" w:hAnsi="AppleSystemUIFont" w:cs="AppleSystemUIFont"/>
-        </w:rPr>
-        <w:t xml:space="preserve"> </w:t>
-      </w:r>
-      <w:r>
-        <w:rPr>
-          <w:rFonts w:ascii="AppleSystemUIFont" w:hAnsi="AppleSystemUIFont" w:cs="AppleSystemUIFont"/>
-        </w:rPr>
-        <w:t>alle besvarelsene i samme dokument</w:t>
+        <w:t>Spørsmål til arbeidskravet</w:t>
+      </w:r>
+    </w:p>
+    <w:p>
+      <w:pPr>
+        <w:autoSpaceDE w:val="0"/>
+        <w:autoSpaceDN w:val="0"/>
+        <w:adjustRightInd w:val="0"/>
+        <w:rPr>
+          <w:rFonts w:ascii="AppleSystemUIFont" w:hAnsi="AppleSystemUIFont" w:cs="AppleSystemUIFont"/>
+        </w:rPr>
+      </w:pPr>
+    </w:p>
+    <w:p>
+      <w:pPr>
+        <w:autoSpaceDE w:val="0"/>
+        <w:autoSpaceDN w:val="0"/>
+        <w:adjustRightInd w:val="0"/>
+        <w:rPr>
+          <w:rFonts w:ascii="AppleSystemUIFont" w:hAnsi="AppleSystemUIFont" w:cs="AppleSystemUIFont"/>
+        </w:rPr>
+      </w:pPr>
+      <w:r>
+        <w:rPr>
+          <w:rFonts w:ascii="AppleSystemUIFont" w:hAnsi="AppleSystemUIFont" w:cs="AppleSystemUIFont"/>
+        </w:rPr>
+        <w:t>Det er valgfritt om gruppen gir felles svar på disse spørsmålene eller om gruppedeltagerne svarer individuelt. Inkluder alle besvarelsene i samme dokument</w:t>
       </w:r>
       <w:r>
         <w:rPr>
@@ -98,13 +71,7 @@
         <w:rPr>
           <w:rFonts w:ascii="AppleSystemUIFont" w:hAnsi="AppleSystemUIFont" w:cs="AppleSystemUIFont"/>
         </w:rPr>
-        <w:t xml:space="preserve">Hvis man svarer som gruppe, er det viktig å inkludere </w:t>
-      </w:r>
-      <w:r>
-        <w:rPr>
-          <w:rFonts w:ascii="AppleSystemUIFont" w:hAnsi="AppleSystemUIFont" w:cs="AppleSystemUIFont"/>
-        </w:rPr>
-        <w:t>om man er uenig i noen av punktene.</w:t>
+        <w:t>Hvis man svarer som gruppe, er det viktig å inkludere om man er uenig i noen av punktene.</w:t>
       </w:r>
     </w:p>
     <w:p>
@@ -135,21 +102,7 @@
         <w:rPr>
           <w:rFonts w:ascii="AppleSystemUIFont" w:hAnsi="AppleSystemUIFont" w:cs="AppleSystemUIFont"/>
         </w:rPr>
-        <w:t xml:space="preserve">Hva mener dere er mest relevant og nyttige av det dere har lært i Kreativt </w:t>
-      </w:r>
-      <w:proofErr w:type="spellStart"/>
-      <w:r>
-        <w:rPr>
-          <w:rFonts w:ascii="AppleSystemUIFont" w:hAnsi="AppleSystemUIFont" w:cs="AppleSystemUIFont"/>
-        </w:rPr>
-        <w:t>Webprosjekt</w:t>
-      </w:r>
-      <w:proofErr w:type="spellEnd"/>
-      <w:r>
-        <w:rPr>
-          <w:rFonts w:ascii="AppleSystemUIFont" w:hAnsi="AppleSystemUIFont" w:cs="AppleSystemUIFont"/>
-        </w:rPr>
-        <w:t xml:space="preserve"> til nå? </w:t>
+        <w:t xml:space="preserve">Hva mener dere er mest relevant og nyttige av det dere har lært i Kreativt Webprosjekt til nå? </w:t>
       </w:r>
       <w:r>
         <w:rPr>
@@ -162,11 +115,6 @@
           <w:rFonts w:ascii="AppleSystemUIFont" w:hAnsi="AppleSystemUIFont" w:cs="AppleSystemUIFont"/>
         </w:rPr>
         <w:br/>
-      </w:r>
-      <w:r>
-        <w:rPr>
-          <w:rFonts w:ascii="AppleSystemUIFont" w:hAnsi="AppleSystemUIFont" w:cs="AppleSystemUIFont"/>
-        </w:rPr>
         <w:t xml:space="preserve">Dere kan svare generelt eller i forhold til arbeidslivet </w:t>
       </w:r>
       <w:r>
@@ -184,12 +132,233 @@
     </w:p>
     <w:p>
       <w:pPr>
-        <w:pStyle w:val="Overskrift1"/>
-        <w:rPr>
-          <w:rFonts w:ascii="AppleSystemUIFont" w:hAnsi="AppleSystemUIFont" w:cs="AppleSystemUIFont"/>
-        </w:rPr>
-      </w:pPr>
-      <w:r>
+        <w:autoSpaceDE w:val="0"/>
+        <w:autoSpaceDN w:val="0"/>
+        <w:adjustRightInd w:val="0"/>
+        <w:rPr>
+          <w:rFonts w:ascii="AppleSystemUIFont" w:hAnsi="AppleSystemUIFont" w:cs="AppleSystemUIFont"/>
+        </w:rPr>
+      </w:pPr>
+    </w:p>
+    <w:p>
+      <w:pPr>
+        <w:autoSpaceDE w:val="0"/>
+        <w:autoSpaceDN w:val="0"/>
+        <w:adjustRightInd w:val="0"/>
+        <w:rPr>
+          <w:rFonts w:ascii="AppleSystemUIFont" w:hAnsi="AppleSystemUIFont" w:cs="AppleSystemUIFont"/>
+        </w:rPr>
+      </w:pPr>
+    </w:p>
+    <w:p>
+      <w:pPr>
+        <w:autoSpaceDE w:val="0"/>
+        <w:autoSpaceDN w:val="0"/>
+        <w:adjustRightInd w:val="0"/>
+        <w:rPr>
+          <w:rFonts w:ascii="AppleSystemUIFont" w:hAnsi="AppleSystemUIFont" w:cs="AppleSystemUIFont"/>
+        </w:rPr>
+      </w:pPr>
+      <w:r>
+        <w:rPr>
+          <w:rFonts w:ascii="AppleSystemUIFont" w:hAnsi="AppleSystemUIFont" w:cs="AppleSystemUIFont"/>
+          <w:b/>
+          <w:bCs/>
+        </w:rPr>
+        <w:t>Svar</w:t>
+      </w:r>
+      <w:r>
+        <w:rPr>
+          <w:rFonts w:ascii="AppleSystemUIFont" w:hAnsi="AppleSystemUIFont" w:cs="AppleSystemUIFont"/>
+        </w:rPr>
+        <w:t xml:space="preserve">: </w:t>
+      </w:r>
+    </w:p>
+    <w:p>
+      <w:pPr>
+        <w:autoSpaceDE w:val="0"/>
+        <w:autoSpaceDN w:val="0"/>
+        <w:adjustRightInd w:val="0"/>
+        <w:rPr>
+          <w:rFonts w:ascii="AppleSystemUIFont" w:hAnsi="AppleSystemUIFont" w:cs="AppleSystemUIFont"/>
+        </w:rPr>
+      </w:pPr>
+    </w:p>
+    <w:p>
+      <w:pPr>
+        <w:autoSpaceDE w:val="0"/>
+        <w:autoSpaceDN w:val="0"/>
+        <w:adjustRightInd w:val="0"/>
+        <w:rPr>
+          <w:rFonts w:ascii="AppleSystemUIFont" w:hAnsi="AppleSystemUIFont" w:cs="AppleSystemUIFont"/>
+        </w:rPr>
+      </w:pPr>
+      <w:r>
+        <w:rPr>
+          <w:rFonts w:ascii="AppleSystemUIFont" w:hAnsi="AppleSystemUIFont" w:cs="AppleSystemUIFont"/>
+          <w:b/>
+          <w:bCs/>
+        </w:rPr>
+        <w:t>Bendik</w:t>
+      </w:r>
+      <w:r>
+        <w:rPr>
+          <w:rFonts w:ascii="AppleSystemUIFont" w:hAnsi="AppleSystemUIFont" w:cs="AppleSystemUIFont"/>
+        </w:rPr>
+        <w:t>:</w:t>
+      </w:r>
+      <w:r>
+        <w:rPr>
+          <w:rFonts w:ascii="AppleSystemUIFont" w:hAnsi="AppleSystemUIFont" w:cs="AppleSystemUIFont"/>
+        </w:rPr>
+        <w:t xml:space="preserve"> Det nyttigste jeg har </w:t>
+      </w:r>
+      <w:r>
+        <w:rPr>
+          <w:rFonts w:ascii="AppleSystemUIFont" w:hAnsi="AppleSystemUIFont" w:cs="AppleSystemUIFont"/>
+        </w:rPr>
+        <w:t>lært er animasjoner og posisjonering.</w:t>
+      </w:r>
+    </w:p>
+    <w:p>
+      <w:pPr>
+        <w:autoSpaceDE w:val="0"/>
+        <w:autoSpaceDN w:val="0"/>
+        <w:adjustRightInd w:val="0"/>
+        <w:rPr>
+          <w:rFonts w:ascii="AppleSystemUIFont" w:hAnsi="AppleSystemUIFont" w:cs="AppleSystemUIFont"/>
+        </w:rPr>
+      </w:pPr>
+    </w:p>
+    <w:p>
+      <w:pPr>
+        <w:autoSpaceDE w:val="0"/>
+        <w:autoSpaceDN w:val="0"/>
+        <w:adjustRightInd w:val="0"/>
+        <w:rPr>
+          <w:rFonts w:ascii="AppleSystemUIFont" w:hAnsi="AppleSystemUIFont" w:cs="AppleSystemUIFont"/>
+        </w:rPr>
+      </w:pPr>
+      <w:r>
+        <w:rPr>
+          <w:rFonts w:ascii="AppleSystemUIFont" w:hAnsi="AppleSystemUIFont" w:cs="AppleSystemUIFont"/>
+          <w:b/>
+          <w:bCs/>
+        </w:rPr>
+        <w:t>Andi</w:t>
+      </w:r>
+      <w:r>
+        <w:rPr>
+          <w:rFonts w:ascii="AppleSystemUIFont" w:hAnsi="AppleSystemUIFont" w:cs="AppleSystemUIFont"/>
+        </w:rPr>
+        <w:t>:</w:t>
+      </w:r>
+      <w:r>
+        <w:rPr>
+          <w:rFonts w:ascii="AppleSystemUIFont" w:hAnsi="AppleSystemUIFont" w:cs="AppleSystemUIFont"/>
+        </w:rPr>
+        <w:t xml:space="preserve"> </w:t>
+      </w:r>
+      <w:r>
+        <w:rPr>
+          <w:rFonts w:ascii="AppleSystemUIFont" w:hAnsi="AppleSystemUIFont" w:cs="AppleSystemUIFont"/>
+        </w:rPr>
+        <w:t>Det viktigste jeg har lært er posisjonering og</w:t>
+      </w:r>
+      <w:r>
+        <w:rPr>
+          <w:rFonts w:ascii="AppleSystemUIFont" w:hAnsi="AppleSystemUIFont" w:cs="AppleSystemUIFont"/>
+        </w:rPr>
+        <w:t xml:space="preserve"> ::before/::after pseudo elementene.</w:t>
+      </w:r>
+    </w:p>
+    <w:p>
+      <w:pPr>
+        <w:autoSpaceDE w:val="0"/>
+        <w:autoSpaceDN w:val="0"/>
+        <w:adjustRightInd w:val="0"/>
+        <w:rPr>
+          <w:rFonts w:ascii="AppleSystemUIFont" w:hAnsi="AppleSystemUIFont" w:cs="AppleSystemUIFont"/>
+        </w:rPr>
+      </w:pPr>
+    </w:p>
+    <w:p>
+      <w:pPr>
+        <w:autoSpaceDE w:val="0"/>
+        <w:autoSpaceDN w:val="0"/>
+        <w:adjustRightInd w:val="0"/>
+        <w:rPr>
+          <w:rFonts w:ascii="AppleSystemUIFont" w:hAnsi="AppleSystemUIFont" w:cs="AppleSystemUIFont"/>
+        </w:rPr>
+      </w:pPr>
+      <w:r>
+        <w:rPr>
+          <w:rFonts w:ascii="AppleSystemUIFont" w:hAnsi="AppleSystemUIFont" w:cs="AppleSystemUIFont"/>
+          <w:b/>
+          <w:bCs/>
+        </w:rPr>
+        <w:t>Marcus</w:t>
+      </w:r>
+      <w:r>
+        <w:rPr>
+          <w:rFonts w:ascii="AppleSystemUIFont" w:hAnsi="AppleSystemUIFont" w:cs="AppleSystemUIFont"/>
+        </w:rPr>
+        <w:t>:</w:t>
+      </w:r>
+    </w:p>
+    <w:p>
+      <w:pPr>
+        <w:pStyle w:val="Overskrift1"/>
+      </w:pPr>
+    </w:p>
+    <w:p>
+      <w:pPr>
+        <w:pStyle w:val="Overskrift1"/>
+      </w:pPr>
+    </w:p>
+    <w:p>
+      <w:pPr>
+        <w:pStyle w:val="Overskrift1"/>
+      </w:pPr>
+    </w:p>
+    <w:p>
+      <w:pPr>
+        <w:pStyle w:val="Overskrift1"/>
+      </w:pPr>
+    </w:p>
+    <w:p>
+      <w:pPr>
+        <w:pStyle w:val="Overskrift1"/>
+      </w:pPr>
+    </w:p>
+    <w:p>
+      <w:pPr>
+        <w:pStyle w:val="Overskrift1"/>
+      </w:pPr>
+    </w:p>
+    <w:p>
+      <w:pPr>
+        <w:pStyle w:val="Overskrift1"/>
+      </w:pPr>
+    </w:p>
+    <w:p>
+      <w:pPr>
+        <w:pStyle w:val="Overskrift1"/>
+      </w:pPr>
+    </w:p>
+    <w:p/>
+    <w:p/>
+    <w:p/>
+    <w:p/>
+    <w:p>
+      <w:pPr>
+        <w:pStyle w:val="Overskrift1"/>
+        <w:rPr>
+          <w:rFonts w:ascii="AppleSystemUIFont" w:hAnsi="AppleSystemUIFont" w:cs="AppleSystemUIFont"/>
+        </w:rPr>
+      </w:pPr>
+      <w:r>
+        <w:lastRenderedPageBreak/>
         <w:t>Spørsmål 2:</w:t>
       </w:r>
     </w:p>
@@ -219,22 +388,279 @@
           <w:rFonts w:ascii="AppleSystemUIFont" w:hAnsi="AppleSystemUIFont" w:cs="AppleSystemUIFont"/>
         </w:rPr>
         <w:br/>
-      </w:r>
-      <w:r>
-        <w:rPr>
-          <w:rFonts w:ascii="AppleSystemUIFont" w:hAnsi="AppleSystemUIFont" w:cs="AppleSystemUIFont"/>
-        </w:rPr>
         <w:t>Dere kan svare generelt eller i forhold til det å kode, å jobbe strukturert eller å jobbe samarbeid med andre.</w:t>
       </w:r>
     </w:p>
     <w:p>
       <w:pPr>
-        <w:pStyle w:val="Overskrift1"/>
-        <w:rPr>
-          <w:rFonts w:ascii="AppleSystemUIFont" w:hAnsi="AppleSystemUIFont" w:cs="AppleSystemUIFont"/>
-        </w:rPr>
-      </w:pPr>
-      <w:r>
+        <w:autoSpaceDE w:val="0"/>
+        <w:autoSpaceDN w:val="0"/>
+        <w:adjustRightInd w:val="0"/>
+        <w:rPr>
+          <w:rFonts w:ascii="AppleSystemUIFont" w:hAnsi="AppleSystemUIFont" w:cs="AppleSystemUIFont"/>
+        </w:rPr>
+      </w:pPr>
+    </w:p>
+    <w:p>
+      <w:pPr>
+        <w:autoSpaceDE w:val="0"/>
+        <w:autoSpaceDN w:val="0"/>
+        <w:adjustRightInd w:val="0"/>
+        <w:rPr>
+          <w:rFonts w:ascii="AppleSystemUIFont" w:hAnsi="AppleSystemUIFont" w:cs="AppleSystemUIFont"/>
+        </w:rPr>
+      </w:pPr>
+      <w:r>
+        <w:rPr>
+          <w:rFonts w:ascii="AppleSystemUIFont" w:hAnsi="AppleSystemUIFont" w:cs="AppleSystemUIFont"/>
+          <w:b/>
+          <w:bCs/>
+        </w:rPr>
+        <w:t>Svar</w:t>
+      </w:r>
+      <w:r>
+        <w:rPr>
+          <w:rFonts w:ascii="AppleSystemUIFont" w:hAnsi="AppleSystemUIFont" w:cs="AppleSystemUIFont"/>
+        </w:rPr>
+        <w:t>:</w:t>
+      </w:r>
+    </w:p>
+    <w:p>
+      <w:pPr>
+        <w:autoSpaceDE w:val="0"/>
+        <w:autoSpaceDN w:val="0"/>
+        <w:adjustRightInd w:val="0"/>
+        <w:rPr>
+          <w:rFonts w:ascii="AppleSystemUIFont" w:hAnsi="AppleSystemUIFont" w:cs="AppleSystemUIFont"/>
+        </w:rPr>
+      </w:pPr>
+    </w:p>
+    <w:p>
+      <w:pPr>
+        <w:autoSpaceDE w:val="0"/>
+        <w:autoSpaceDN w:val="0"/>
+        <w:adjustRightInd w:val="0"/>
+        <w:rPr>
+          <w:rFonts w:ascii="AppleSystemUIFont" w:hAnsi="AppleSystemUIFont" w:cs="AppleSystemUIFont"/>
+        </w:rPr>
+      </w:pPr>
+      <w:r>
+        <w:rPr>
+          <w:rFonts w:ascii="AppleSystemUIFont" w:hAnsi="AppleSystemUIFont" w:cs="AppleSystemUIFont"/>
+          <w:b/>
+          <w:bCs/>
+        </w:rPr>
+        <w:t>Bendik</w:t>
+      </w:r>
+      <w:r>
+        <w:rPr>
+          <w:rFonts w:ascii="AppleSystemUIFont" w:hAnsi="AppleSystemUIFont" w:cs="AppleSystemUIFont"/>
+        </w:rPr>
+        <w:t xml:space="preserve">: </w:t>
+      </w:r>
+      <w:r>
+        <w:rPr>
+          <w:rFonts w:ascii="AppleSystemUIFont" w:hAnsi="AppleSystemUIFont" w:cs="AppleSystemUIFont"/>
+        </w:rPr>
+        <w:t xml:space="preserve">Den måten jeg har </w:t>
+      </w:r>
+      <w:r>
+        <w:rPr>
+          <w:rFonts w:ascii="AppleSystemUIFont" w:hAnsi="AppleSystemUIFont" w:cs="AppleSystemUIFont"/>
+        </w:rPr>
+        <w:t xml:space="preserve">lært mest på, er å jobbe med andre </w:t>
+      </w:r>
+      <w:r>
+        <w:rPr>
+          <w:rFonts w:ascii="AppleSystemUIFont" w:hAnsi="AppleSystemUIFont" w:cs="AppleSystemUIFont"/>
+        </w:rPr>
+        <w:t>på</w:t>
+      </w:r>
+      <w:r>
+        <w:rPr>
+          <w:rFonts w:ascii="AppleSystemUIFont" w:hAnsi="AppleSystemUIFont" w:cs="AppleSystemUIFont"/>
+        </w:rPr>
+        <w:t xml:space="preserve"> skolen, da </w:t>
+      </w:r>
+      <w:r>
+        <w:rPr>
+          <w:rFonts w:ascii="AppleSystemUIFont" w:hAnsi="AppleSystemUIFont" w:cs="AppleSystemUIFont"/>
+        </w:rPr>
+        <w:t>blir man mer sosialt tvunget til</w:t>
+      </w:r>
+      <w:r>
+        <w:rPr>
+          <w:rFonts w:ascii="AppleSystemUIFont" w:hAnsi="AppleSystemUIFont" w:cs="AppleSystemUIFont"/>
+        </w:rPr>
+        <w:t xml:space="preserve"> å jobbe bra.</w:t>
+      </w:r>
+    </w:p>
+    <w:p>
+      <w:pPr>
+        <w:autoSpaceDE w:val="0"/>
+        <w:autoSpaceDN w:val="0"/>
+        <w:adjustRightInd w:val="0"/>
+        <w:rPr>
+          <w:rFonts w:ascii="AppleSystemUIFont" w:hAnsi="AppleSystemUIFont" w:cs="AppleSystemUIFont"/>
+        </w:rPr>
+      </w:pPr>
+    </w:p>
+    <w:p>
+      <w:pPr>
+        <w:autoSpaceDE w:val="0"/>
+        <w:autoSpaceDN w:val="0"/>
+        <w:adjustRightInd w:val="0"/>
+        <w:rPr>
+          <w:rFonts w:ascii="AppleSystemUIFont" w:hAnsi="AppleSystemUIFont" w:cs="AppleSystemUIFont"/>
+        </w:rPr>
+      </w:pPr>
+      <w:r>
+        <w:rPr>
+          <w:rFonts w:ascii="AppleSystemUIFont" w:hAnsi="AppleSystemUIFont" w:cs="AppleSystemUIFont"/>
+          <w:b/>
+          <w:bCs/>
+        </w:rPr>
+        <w:t>Andi</w:t>
+      </w:r>
+      <w:r>
+        <w:rPr>
+          <w:rFonts w:ascii="AppleSystemUIFont" w:hAnsi="AppleSystemUIFont" w:cs="AppleSystemUIFont"/>
+        </w:rPr>
+        <w:t>:</w:t>
+      </w:r>
+      <w:r>
+        <w:rPr>
+          <w:rFonts w:ascii="AppleSystemUIFont" w:hAnsi="AppleSystemUIFont" w:cs="AppleSystemUIFont"/>
+        </w:rPr>
+        <w:t xml:space="preserve"> </w:t>
+      </w:r>
+      <w:r>
+        <w:rPr>
+          <w:rFonts w:ascii="AppleSystemUIFont" w:hAnsi="AppleSystemUIFont" w:cs="AppleSystemUIFont"/>
+        </w:rPr>
+        <w:t xml:space="preserve">Gruppearbeid er fint for da lærer man ting </w:t>
+      </w:r>
+      <w:r>
+        <w:rPr>
+          <w:rFonts w:ascii="AppleSystemUIFont" w:hAnsi="AppleSystemUIFont" w:cs="AppleSystemUIFont"/>
+        </w:rPr>
+        <w:t>utenfor og innenfor pensum bedre.</w:t>
+      </w:r>
+    </w:p>
+    <w:p>
+      <w:pPr>
+        <w:autoSpaceDE w:val="0"/>
+        <w:autoSpaceDN w:val="0"/>
+        <w:adjustRightInd w:val="0"/>
+        <w:rPr>
+          <w:rFonts w:ascii="AppleSystemUIFont" w:hAnsi="AppleSystemUIFont" w:cs="AppleSystemUIFont"/>
+        </w:rPr>
+      </w:pPr>
+    </w:p>
+    <w:p>
+      <w:pPr>
+        <w:autoSpaceDE w:val="0"/>
+        <w:autoSpaceDN w:val="0"/>
+        <w:adjustRightInd w:val="0"/>
+        <w:rPr>
+          <w:rFonts w:ascii="AppleSystemUIFont" w:hAnsi="AppleSystemUIFont" w:cs="AppleSystemUIFont"/>
+        </w:rPr>
+      </w:pPr>
+      <w:r>
+        <w:rPr>
+          <w:rFonts w:ascii="AppleSystemUIFont" w:hAnsi="AppleSystemUIFont" w:cs="AppleSystemUIFont"/>
+          <w:b/>
+          <w:bCs/>
+        </w:rPr>
+        <w:t>Marcus</w:t>
+      </w:r>
+      <w:r>
+        <w:rPr>
+          <w:rFonts w:ascii="AppleSystemUIFont" w:hAnsi="AppleSystemUIFont" w:cs="AppleSystemUIFont"/>
+        </w:rPr>
+        <w:t>:</w:t>
+      </w:r>
+    </w:p>
+    <w:p>
+      <w:pPr>
+        <w:pStyle w:val="Overskrift1"/>
+      </w:pPr>
+    </w:p>
+    <w:p>
+      <w:pPr>
+        <w:pStyle w:val="Overskrift1"/>
+      </w:pPr>
+    </w:p>
+    <w:p>
+      <w:pPr>
+        <w:pStyle w:val="Overskrift1"/>
+      </w:pPr>
+    </w:p>
+    <w:p>
+      <w:pPr>
+        <w:pStyle w:val="Overskrift1"/>
+      </w:pPr>
+    </w:p>
+    <w:p>
+      <w:pPr>
+        <w:pStyle w:val="Overskrift1"/>
+      </w:pPr>
+    </w:p>
+    <w:p>
+      <w:pPr>
+        <w:pStyle w:val="Overskrift1"/>
+      </w:pPr>
+    </w:p>
+    <w:p>
+      <w:pPr>
+        <w:pStyle w:val="Overskrift1"/>
+      </w:pPr>
+    </w:p>
+    <w:p>
+      <w:pPr>
+        <w:pStyle w:val="Overskrift1"/>
+      </w:pPr>
+    </w:p>
+    <w:p>
+      <w:pPr>
+        <w:pStyle w:val="Overskrift1"/>
+      </w:pPr>
+    </w:p>
+    <w:p>
+      <w:pPr>
+        <w:pStyle w:val="Overskrift1"/>
+      </w:pPr>
+    </w:p>
+    <w:p>
+      <w:pPr>
+        <w:pStyle w:val="Overskrift1"/>
+      </w:pPr>
+    </w:p>
+    <w:p>
+      <w:pPr>
+        <w:pStyle w:val="Overskrift1"/>
+      </w:pPr>
+    </w:p>
+    <w:p>
+      <w:pPr>
+        <w:pStyle w:val="Overskrift1"/>
+      </w:pPr>
+    </w:p>
+    <w:p>
+      <w:pPr>
+        <w:pStyle w:val="Overskrift1"/>
+      </w:pPr>
+    </w:p>
+    <w:p/>
+    <w:p>
+      <w:pPr>
+        <w:pStyle w:val="Overskrift1"/>
+        <w:rPr>
+          <w:rFonts w:ascii="AppleSystemUIFont" w:hAnsi="AppleSystemUIFont" w:cs="AppleSystemUIFont"/>
+        </w:rPr>
+      </w:pPr>
+      <w:r>
+        <w:lastRenderedPageBreak/>
         <w:t>Spørsmål 3:</w:t>
       </w:r>
     </w:p>
@@ -282,6 +708,167 @@
         </w:rPr>
         <w:t xml:space="preserve">Dette er veldig individuelt, så det finnes ikke ett korrekt svar. Her kan dere liste opp mange ting. </w:t>
       </w:r>
+    </w:p>
+    <w:p>
+      <w:pPr>
+        <w:rPr>
+          <w:rFonts w:ascii="AppleSystemUIFont" w:hAnsi="AppleSystemUIFont" w:cs="AppleSystemUIFont"/>
+        </w:rPr>
+      </w:pPr>
+    </w:p>
+    <w:p>
+      <w:pPr>
+        <w:rPr>
+          <w:rFonts w:ascii="AppleSystemUIFont" w:hAnsi="AppleSystemUIFont" w:cs="AppleSystemUIFont"/>
+        </w:rPr>
+      </w:pPr>
+      <w:r>
+        <w:rPr>
+          <w:rFonts w:ascii="AppleSystemUIFont" w:hAnsi="AppleSystemUIFont" w:cs="AppleSystemUIFont"/>
+          <w:b/>
+          <w:bCs/>
+        </w:rPr>
+        <w:t>Svar</w:t>
+      </w:r>
+      <w:r>
+        <w:rPr>
+          <w:rFonts w:ascii="AppleSystemUIFont" w:hAnsi="AppleSystemUIFont" w:cs="AppleSystemUIFont"/>
+        </w:rPr>
+        <w:t>:</w:t>
+      </w:r>
+    </w:p>
+    <w:p>
+      <w:pPr>
+        <w:rPr>
+          <w:rFonts w:ascii="AppleSystemUIFont" w:hAnsi="AppleSystemUIFont" w:cs="AppleSystemUIFont"/>
+        </w:rPr>
+      </w:pPr>
+    </w:p>
+    <w:p>
+      <w:pPr>
+        <w:rPr>
+          <w:rFonts w:ascii="AppleSystemUIFont" w:hAnsi="AppleSystemUIFont" w:cs="AppleSystemUIFont"/>
+        </w:rPr>
+      </w:pPr>
+      <w:r>
+        <w:rPr>
+          <w:rFonts w:ascii="AppleSystemUIFont" w:hAnsi="AppleSystemUIFont" w:cs="AppleSystemUIFont"/>
+          <w:b/>
+          <w:bCs/>
+        </w:rPr>
+        <w:t>Bendik</w:t>
+      </w:r>
+      <w:r>
+        <w:rPr>
+          <w:rFonts w:ascii="AppleSystemUIFont" w:hAnsi="AppleSystemUIFont" w:cs="AppleSystemUIFont"/>
+        </w:rPr>
+        <w:t xml:space="preserve">: Å kjøre flere </w:t>
+      </w:r>
+      <w:r>
+        <w:rPr>
+          <w:rFonts w:ascii="AppleSystemUIFont" w:hAnsi="AppleSystemUIFont" w:cs="AppleSystemUIFont"/>
+        </w:rPr>
+        <w:t>animasjoner på samme element. Jeg lærte det med å diskusere</w:t>
+      </w:r>
+      <w:r>
+        <w:rPr>
+          <w:rFonts w:ascii="AppleSystemUIFont" w:hAnsi="AppleSystemUIFont" w:cs="AppleSystemUIFont"/>
+        </w:rPr>
+        <w:t xml:space="preserve"> med medelever og ved å søke på google.</w:t>
+      </w:r>
+    </w:p>
+    <w:p>
+      <w:pPr>
+        <w:rPr>
+          <w:rFonts w:ascii="AppleSystemUIFont" w:hAnsi="AppleSystemUIFont" w:cs="AppleSystemUIFont"/>
+        </w:rPr>
+      </w:pPr>
+    </w:p>
+    <w:p>
+      <w:pPr>
+        <w:rPr>
+          <w:rFonts w:ascii="AppleSystemUIFont" w:hAnsi="AppleSystemUIFont" w:cs="AppleSystemUIFont"/>
+        </w:rPr>
+      </w:pPr>
+      <w:r>
+        <w:rPr>
+          <w:rFonts w:ascii="AppleSystemUIFont" w:hAnsi="AppleSystemUIFont" w:cs="AppleSystemUIFont"/>
+          <w:b/>
+          <w:bCs/>
+        </w:rPr>
+        <w:t>Andi</w:t>
+      </w:r>
+      <w:r>
+        <w:rPr>
+          <w:rFonts w:ascii="AppleSystemUIFont" w:hAnsi="AppleSystemUIFont" w:cs="AppleSystemUIFont"/>
+        </w:rPr>
+        <w:t xml:space="preserve">: </w:t>
+      </w:r>
+      <w:r>
+        <w:rPr>
+          <w:rFonts w:ascii="AppleSystemUIFont" w:hAnsi="AppleSystemUIFont" w:cs="AppleSystemUIFont"/>
+        </w:rPr>
+        <w:t>Det vanskeligste for meg var ::before/::after</w:t>
+      </w:r>
+      <w:r>
+        <w:rPr>
+          <w:rFonts w:ascii="AppleSystemUIFont" w:hAnsi="AppleSystemUIFont" w:cs="AppleSystemUIFont"/>
+        </w:rPr>
+        <w:t xml:space="preserve">. Jeg fant ut av det ved å </w:t>
+      </w:r>
+      <w:r>
+        <w:rPr>
+          <w:rFonts w:ascii="AppleSystemUIFont" w:hAnsi="AppleSystemUIFont" w:cs="AppleSystemUIFont"/>
+        </w:rPr>
+        <w:t>google</w:t>
+      </w:r>
+      <w:r>
+        <w:rPr>
+          <w:rFonts w:ascii="AppleSystemUIFont" w:hAnsi="AppleSystemUIFont" w:cs="AppleSystemUIFont"/>
+        </w:rPr>
+        <w:t xml:space="preserve"> flere løsninger</w:t>
+      </w:r>
+      <w:r>
+        <w:rPr>
+          <w:rFonts w:ascii="AppleSystemUIFont" w:hAnsi="AppleSystemUIFont" w:cs="AppleSystemUIFont"/>
+        </w:rPr>
+        <w:t xml:space="preserve"> og se på youtube.</w:t>
+      </w:r>
+    </w:p>
+    <w:p>
+      <w:pPr>
+        <w:rPr>
+          <w:rFonts w:ascii="AppleSystemUIFont" w:hAnsi="AppleSystemUIFont" w:cs="AppleSystemUIFont"/>
+        </w:rPr>
+      </w:pPr>
+    </w:p>
+    <w:p>
+      <w:pPr>
+        <w:rPr>
+          <w:rFonts w:ascii="AppleSystemUIFont" w:hAnsi="AppleSystemUIFont" w:cs="AppleSystemUIFont"/>
+        </w:rPr>
+      </w:pPr>
+      <w:r>
+        <w:rPr>
+          <w:rFonts w:ascii="AppleSystemUIFont" w:hAnsi="AppleSystemUIFont" w:cs="AppleSystemUIFont"/>
+          <w:b/>
+          <w:bCs/>
+        </w:rPr>
+        <w:t>Marcus</w:t>
+      </w:r>
+      <w:r>
+        <w:rPr>
+          <w:rFonts w:ascii="AppleSystemUIFont" w:hAnsi="AppleSystemUIFont" w:cs="AppleSystemUIFont"/>
+        </w:rPr>
+        <w:t>:</w:t>
+      </w:r>
+    </w:p>
+    <w:p>
+      <w:pPr>
+        <w:rPr>
+          <w:rFonts w:ascii="AppleSystemUIFont" w:hAnsi="AppleSystemUIFont" w:cs="AppleSystemUIFont"/>
+        </w:rPr>
+      </w:pPr>
     </w:p>
     <w:sectPr>
       <w:pgSz w:w="11906" w:h="16838"/>
@@ -294,7 +881,7 @@
 </file>
 
 <file path=word/styles.xml><?xml version="1.0" encoding="utf-8"?>
-<w:styles xmlns:mc="http://schemas.openxmlformats.org/markup-compatibility/2006" xmlns:r="http://schemas.openxmlformats.org/officeDocument/2006/relationships" xmlns:w="http://schemas.openxmlformats.org/wordprocessingml/2006/main" xmlns:w14="http://schemas.microsoft.com/office/word/2010/wordml" xmlns:w15="http://schemas.microsoft.com/office/word/2012/wordml" xmlns:w16cex="http://schemas.microsoft.com/office/word/2018/wordml/cex" xmlns:w16cid="http://schemas.microsoft.com/office/word/2016/wordml/cid" xmlns:w16="http://schemas.microsoft.com/office/word/2018/wordml" xmlns:w16se="http://schemas.microsoft.com/office/word/2015/wordml/symex" mc:Ignorable="w14 w15 w16se w16cid w16 w16cex">
+<w:styles xmlns:mc="http://schemas.openxmlformats.org/markup-compatibility/2006" xmlns:r="http://schemas.openxmlformats.org/officeDocument/2006/relationships" xmlns:w="http://schemas.openxmlformats.org/wordprocessingml/2006/main" xmlns:w14="http://schemas.microsoft.com/office/word/2010/wordml" xmlns:w15="http://schemas.microsoft.com/office/word/2012/wordml" xmlns:w16cex="http://schemas.microsoft.com/office/word/2018/wordml/cex" xmlns:w16cid="http://schemas.microsoft.com/office/word/2016/wordml/cid" xmlns:w16="http://schemas.microsoft.com/office/word/2018/wordml" xmlns:w16sdtdh="http://schemas.microsoft.com/office/word/2020/wordml/sdtdatahash" xmlns:w16se="http://schemas.microsoft.com/office/word/2015/wordml/symex" mc:Ignorable="w14 w15 w16se w16cid w16 w16cex w16sdtdh">
   <w:docDefaults>
     <w:rPrDefault>
       <w:rPr>

</xml_diff>